<commit_message>
New translations email 7 [template] partner email – details and agenda.docx (French)
</commit_message>
<xml_diff>
--- a/public/email/crowdin/translations/fr/Email 7 [TEMPLATE] Partner email – details and agenda.docx
+++ b/public/email/crowdin/translations/fr/Email 7 [TEMPLATE] Partner email – details and agenda.docx
@@ -16,14 +16,14 @@
             <w:color w:val="1155cc"/>
             <w:u w:val="single"/>
           </w:rPr>
-          <w:t>English</w:t>
+          <w:t>Anglais</w:t>
         </w:r>
       </w:hyperlink>
       <w:r>
         <w:rPr>
           <w:color w:val="ff0000"/>
         </w:rPr>
-        <w:t xml:space="preserve"> / Portuguese / French / Thai / Vietnamese / Spanish</w:t>
+        <w:t xml:space="preserve"> / portugais / français / thaïlandais / vietnamien / espagnol</w:t>
       </w:r>
     </w:p>
     <w:p>
@@ -45,7 +45,7 @@
         <w:pStyle w:val="P68B1DB1-Normal2"/>
       </w:pPr>
       <w:r>
-        <w:t>English</w:t>
+        <w:t>Anglais</w:t>
       </w:r>
     </w:p>
     <w:p/>
@@ -93,10 +93,10 @@
               <w:rPr>
                 <w:b w:val="1"/>
               </w:rPr>
-              <w:t>Brief</w:t>
+              <w:t>Résumé</w:t>
             </w:r>
             <w:r>
-              <w:t>:</w:t>
+              <w:t xml:space="preserve"> :</w:t>
             </w:r>
           </w:p>
           <w:p>
@@ -105,7 +105,7 @@
               <w:spacing w:line="240" w:lineRule="auto"/>
             </w:pPr>
             <w:r>
-              <w:t xml:space="preserve">An email sent to the confirmed attendees of the event. It will be sent via customer.io</w:t>
+              <w:t xml:space="preserve">An email sent to the confirmed attendees of the event. Il sera envoyé via customer.io</w:t>
             </w:r>
           </w:p>
           <w:p>
@@ -123,10 +123,10 @@
               <w:rPr>
                 <w:b w:val="1"/>
               </w:rPr>
-              <w:t xml:space="preserve">Target audience</w:t>
+              <w:t xml:space="preserve">Public cible</w:t>
             </w:r>
             <w:r>
-              <w:t>:</w:t>
+              <w:t xml:space="preserve"> :</w:t>
             </w:r>
           </w:p>
           <w:p>
@@ -178,19 +178,19 @@
       <w:bookmarkStart w:colFirst="0" w:colLast="0" w:name="_4fs3pdzabk3u" w:id="1"/>
       <w:bookmarkEnd w:id="1"/>
       <w:r>
-        <w:t xml:space="preserve">Travel checklist: here's what you need</w:t>
+        <w:t xml:space="preserve">Aide-mémoire pour le voyage : voici ce dont vous avez besoin</w:t>
       </w:r>
     </w:p>
     <w:p/>
     <w:p>
       <w:r>
-        <w:t xml:space="preserve">Hi </w:t>
-      </w:r>
-      <w:r>
-        <w:rPr>
-          <w:highlight w:val="yellow"/>
-        </w:rPr>
-        <w:t xml:space="preserve">[PARTNER NAME]</w:t>
+        <w:t xml:space="preserve">Salut </w:t>
+      </w:r>
+      <w:r>
+        <w:rPr>
+          <w:highlight w:val="yellow"/>
+        </w:rPr>
+        <w:t xml:space="preserve">[NOM DU PARTENAIRE]</w:t>
       </w:r>
       <w:r>
         <w:t>,</w:t>
@@ -202,25 +202,25 @@
       </w:pPr>
       <w:commentRangeStart w:id="0"/>
       <w:r>
-        <w:t xml:space="preserve">You are all set to attend </w:t>
-      </w:r>
-      <w:r>
-        <w:rPr>
-          <w:highlight w:val="yellow"/>
-        </w:rPr>
-        <w:t xml:space="preserve">[EVENT NAME]</w:t>
-      </w:r>
-      <w:r>
-        <w:t xml:space="preserve">, happening on </w:t>
-      </w:r>
-      <w:r>
-        <w:rPr>
-          <w:highlight w:val="yellow"/>
-        </w:rPr>
-        <w:t xml:space="preserve">[DD Mmm YYYY]</w:t>
-      </w:r>
-      <w:r>
-        <w:t xml:space="preserve"> at </w:t>
+        <w:t xml:space="preserve">Vous êtes prêt à assister à </w:t>
+      </w:r>
+      <w:r>
+        <w:rPr>
+          <w:highlight w:val="yellow"/>
+        </w:rPr>
+        <w:t xml:space="preserve">[NOM DE L'ÉVÉNEMENT]</w:t>
+      </w:r>
+      <w:r>
+        <w:t xml:space="preserve"> qui se tiendra le </w:t>
+      </w:r>
+      <w:r>
+        <w:rPr>
+          <w:highlight w:val="yellow"/>
+        </w:rPr>
+        <w:t xml:space="preserve">[JJ Mmm AAAA]</w:t>
+      </w:r>
+      <w:r>
+        <w:t xml:space="preserve"> à </w:t>
       </w:r>
       <w:r>
         <w:rPr>
@@ -237,34 +237,34 @@
         <w:spacing w:before="200" w:lineRule="auto"/>
       </w:pPr>
       <w:r>
-        <w:t xml:space="preserve">You are all set to attend </w:t>
-      </w:r>
-      <w:r>
-        <w:rPr>
-          <w:highlight w:val="yellow"/>
-        </w:rPr>
-        <w:t xml:space="preserve">[EVENT NAME]</w:t>
-      </w:r>
-      <w:r>
-        <w:t xml:space="preserve">, happening from </w:t>
-      </w:r>
-      <w:r>
-        <w:rPr>
-          <w:highlight w:val="yellow"/>
-        </w:rPr>
-        <w:t xml:space="preserve">[DD Mmm YYYY]</w:t>
-      </w:r>
-      <w:r>
-        <w:t xml:space="preserve"> to </w:t>
-      </w:r>
-      <w:r>
-        <w:rPr>
-          <w:highlight w:val="yellow"/>
-        </w:rPr>
-        <w:t xml:space="preserve">[DD Mmm YYYY]</w:t>
-      </w:r>
-      <w:r>
-        <w:t xml:space="preserve"> at </w:t>
+        <w:t xml:space="preserve">Vous êtes prêt à assister à </w:t>
+      </w:r>
+      <w:r>
+        <w:rPr>
+          <w:highlight w:val="yellow"/>
+        </w:rPr>
+        <w:t xml:space="preserve">NOM DE L'ÉVÉNEMENT]</w:t>
+      </w:r>
+      <w:r>
+        <w:t xml:space="preserve"> qui se tiendra du </w:t>
+      </w:r>
+      <w:r>
+        <w:rPr>
+          <w:highlight w:val="yellow"/>
+        </w:rPr>
+        <w:t xml:space="preserve">[JJ Mmm AAAA]</w:t>
+      </w:r>
+      <w:r>
+        <w:t xml:space="preserve"> au </w:t>
+      </w:r>
+      <w:r>
+        <w:rPr>
+          <w:highlight w:val="yellow"/>
+        </w:rPr>
+        <w:t xml:space="preserve">[JJ Mmm AAAA ]</w:t>
+      </w:r>
+      <w:r>
+        <w:t xml:space="preserve"> à </w:t>
       </w:r>
       <w:r>
         <w:rPr>
@@ -285,7 +285,7 @@
         <w:spacing w:before="200" w:lineRule="auto"/>
       </w:pPr>
       <w:r>
-        <w:t xml:space="preserve">Here’s a checklist of the necessary items for your trip: </w:t>
+        <w:t xml:space="preserve">Voici une liste des éléments dont vous aurez besoin pour votre voyage : </w:t>
       </w:r>
     </w:p>
     <w:p>
@@ -302,7 +302,7 @@
       </w:pPr>
       <w:commentRangeStart w:id="1"/>
       <w:r>
-        <w:t xml:space="preserve">Passport </w:t>
+        <w:t xml:space="preserve">Un passeport </w:t>
       </w:r>
     </w:p>
     <w:p>
@@ -318,13 +318,13 @@
         </w:rPr>
       </w:pPr>
       <w:r>
-        <w:t xml:space="preserve">Visa </w:t>
+        <w:t xml:space="preserve">Un visa </w:t>
       </w:r>
       <w:r>
         <w:rPr>
           <w:i w:val="1"/>
         </w:rPr>
-        <w:t xml:space="preserve">(if applicable) </w:t>
+        <w:t xml:space="preserve">(le cas échéant) </w:t>
       </w:r>
     </w:p>
     <w:p>
@@ -387,36 +387,36 @@
         </w:rPr>
       </w:pPr>
       <w:r>
-        <w:t xml:space="preserve">Valid yellow fever vaccination certificate </w:t>
+        <w:t xml:space="preserve">Un certificat de vaccination contre la fièvre jaune en cours de validité </w:t>
       </w:r>
       <w:r>
         <w:rPr>
           <w:i w:val="1"/>
         </w:rPr>
         <w:br w:type="textWrapping"/>
-        <w:t xml:space="preserve">For travellers from yellow fever endemic countries, follow the requirements set by your country. Vaccination should be done no less than 14 days prior to the journey. </w:t>
+        <w:t xml:space="preserve">Pour les voyageurs en provenance de pays où la fièvre jaune est endémique, respectez les exigences fixées par votre pays. Vous devez avoir été vacciné au moins 14 jours avant le voyage. </w:t>
         <w:br w:type="textWrapping"/>
       </w:r>
       <w:r>
-        <w:t xml:space="preserve">(As you’re travelling on </w:t>
-      </w:r>
-      <w:r>
-        <w:rPr>
-          <w:highlight w:val="yellow"/>
-        </w:rPr>
-        <w:t xml:space="preserve">[DD Mmm YYYY]</w:t>
-      </w:r>
-      <w:r>
-        <w:t xml:space="preserve">, you should have received your vaccination before or on</w:t>
-      </w:r>
-      <w:r>
-        <w:rPr>
-          <w:highlight w:val="yellow"/>
-        </w:rPr>
-        <w:t xml:space="preserve"> [DD Mmm YYYY]</w:t>
-      </w:r>
-      <w:r>
-        <w:t>.)</w:t>
+        <w:t xml:space="preserve">(Étant donné que vous voyagez le </w:t>
+      </w:r>
+      <w:r>
+        <w:rPr>
+          <w:highlight w:val="yellow"/>
+        </w:rPr>
+        <w:t xml:space="preserve">[JJ Mmm AAAA]</w:t>
+      </w:r>
+      <w:r>
+        <w:t xml:space="preserve">, vous devez avoir été vacciné avant ou au plus tard le</w:t>
+      </w:r>
+      <w:r>
+        <w:rPr>
+          <w:highlight w:val="yellow"/>
+        </w:rPr>
+        <w:t xml:space="preserve"> [JJ Mmm AAAA]</w:t>
+      </w:r>
+      <w:r>
+        <w:t>)</w:t>
       </w:r>
     </w:p>
     <w:p>
@@ -429,7 +429,7 @@
         <w:ind w:left="720" w:hanging="360"/>
       </w:pPr>
       <w:r>
-        <w:t xml:space="preserve">A digital or printed copy of the travel itinerary</w:t>
+        <w:t xml:space="preserve">Une copie numérique ou imprimée de l'itinéraire de voyage ;</w:t>
       </w:r>
     </w:p>
     <w:p>
@@ -445,7 +445,7 @@
         </w:rPr>
       </w:pPr>
       <w:r>
-        <w:t xml:space="preserve">Smart casual attire for the conference</w:t>
+        <w:t xml:space="preserve">Une tenue décontractée pour la conférence</w:t>
       </w:r>
     </w:p>
     <w:p>
@@ -461,7 +461,7 @@
         </w:rPr>
       </w:pPr>
       <w:r>
-        <w:t xml:space="preserve">Black tie attire for the Gala dinner</w:t>
+        <w:t xml:space="preserve">Une tenue de soirée pour le dîner de gala</w:t>
       </w:r>
       <w:commentRangeEnd w:id="2"/>
       <w:r>
@@ -508,7 +508,7 @@
       </w:pPr>
       <w:commentRangeStart w:id="5"/>
       <w:r>
-        <w:t xml:space="preserve">If you have any questions, please contact us via </w:t>
+        <w:t xml:space="preserve">Si vous avez des questions, veuillez nous contacter par </w:t>
       </w:r>
       <w:hyperlink r:id="rId7">
         <w:r>
@@ -516,11 +516,11 @@
             <w:color w:val="1155cc"/>
             <w:u w:val="single"/>
           </w:rPr>
-          <w:t xml:space="preserve">live chat</w:t>
+          <w:t xml:space="preserve">chat en direct</w:t>
         </w:r>
       </w:hyperlink>
       <w:r>
-        <w:t xml:space="preserve"> or </w:t>
+        <w:t xml:space="preserve"> ou sur </w:t>
       </w:r>
       <w:hyperlink r:id="rId8">
         <w:r>
@@ -540,7 +540,7 @@
         <w:spacing w:after="200" w:lineRule="auto"/>
       </w:pPr>
       <w:r>
-        <w:t xml:space="preserve">If you have any questions, please contact your country manager, </w:t>
+        <w:t xml:space="preserve">Si vous avez des questions, veuillez contacter votre responsable national, </w:t>
       </w:r>
       <w:r>
         <w:rPr>
@@ -549,7 +549,7 @@
         <w:t>[NAME]</w:t>
       </w:r>
       <w:r>
-        <w:t xml:space="preserve">, at </w:t>
+        <w:t xml:space="preserve">, à l'adresse </w:t>
       </w:r>
       <w:r>
         <w:rPr>
@@ -558,7 +558,7 @@
         <w:t xml:space="preserve">[EMAIL ADDRESS]</w:t>
       </w:r>
       <w:r>
-        <w:t xml:space="preserve"> or </w:t>
+        <w:t xml:space="preserve"> ou au</w:t>
       </w:r>
       <w:r>
         <w:rPr>
@@ -857,7 +857,7 @@
         <w:pStyle w:val="P68B1DB1-Normal3"/>
       </w:pPr>
       <w:r>
-        <w:t xml:space="preserve">choose either one</w:t>
+        <w:t xml:space="preserve">choisissez l'un ou l'autre</w:t>
       </w:r>
     </w:p>
   </w:comment>

</xml_diff>